<commit_message>
Updated to latest skulpt changes
</commit_message>
<xml_diff>
--- a/advertising/BlockPy-flyer.docx
+++ b/advertising/BlockPy-flyer.docx
@@ -1,27 +1,10 @@
 
 <file path=word/document.xml><?xml version="1.0" encoding="utf-8"?>
-<w:document xmlns:wpc="http://schemas.microsoft.com/office/word/2010/wordprocessingCanvas" xmlns:mc="http://schemas.openxmlformats.org/markup-compatibility/2006" xmlns:o="urn:schemas-microsoft-com:office:office" xmlns:r="http://schemas.openxmlformats.org/officeDocument/2006/relationships" xmlns:m="http://schemas.openxmlformats.org/officeDocument/2006/math" xmlns:v="urn:schemas-microsoft-com:vml" xmlns:wp14="http://schemas.microsoft.com/office/word/2010/wordprocessingDrawing" xmlns:wp="http://schemas.openxmlformats.org/drawingml/2006/wordprocessingDrawing" xmlns:w10="urn:schemas-microsoft-com:office:word" xmlns:w="http://schemas.openxmlformats.org/wordprocessingml/2006/main" xmlns:w14="http://schemas.microsoft.com/office/word/2010/wordml" xmlns:w15="http://schemas.microsoft.com/office/word/2012/wordml" xmlns:wpg="http://schemas.microsoft.com/office/word/2010/wordprocessingGroup" xmlns:wpi="http://schemas.microsoft.com/office/word/2010/wordprocessingInk" xmlns:wne="http://schemas.microsoft.com/office/word/2006/wordml" xmlns:wps="http://schemas.microsoft.com/office/word/2010/wordprocessingShape" mc:Ignorable="w14 w15 wp14">
+<w:document xmlns:wpc="http://schemas.microsoft.com/office/word/2010/wordprocessingCanvas" xmlns:cx="http://schemas.microsoft.com/office/drawing/2014/chartex" xmlns:cx1="http://schemas.microsoft.com/office/drawing/2015/9/8/chartex" xmlns:cx2="http://schemas.microsoft.com/office/drawing/2015/10/21/chartex" xmlns:cx3="http://schemas.microsoft.com/office/drawing/2016/5/9/chartex" xmlns:cx4="http://schemas.microsoft.com/office/drawing/2016/5/10/chartex" xmlns:cx5="http://schemas.microsoft.com/office/drawing/2016/5/11/chartex" xmlns:mc="http://schemas.openxmlformats.org/markup-compatibility/2006" xmlns:o="urn:schemas-microsoft-com:office:office" xmlns:r="http://schemas.openxmlformats.org/officeDocument/2006/relationships" xmlns:m="http://schemas.openxmlformats.org/officeDocument/2006/math" xmlns:v="urn:schemas-microsoft-com:vml" xmlns:wp14="http://schemas.microsoft.com/office/word/2010/wordprocessingDrawing" xmlns:wp="http://schemas.openxmlformats.org/drawingml/2006/wordprocessingDrawing" xmlns:w10="urn:schemas-microsoft-com:office:word" xmlns:w="http://schemas.openxmlformats.org/wordprocessingml/2006/main" xmlns:w14="http://schemas.microsoft.com/office/word/2010/wordml" xmlns:w15="http://schemas.microsoft.com/office/word/2012/wordml" xmlns:w16se="http://schemas.microsoft.com/office/word/2015/wordml/symex" xmlns:wpg="http://schemas.microsoft.com/office/word/2010/wordprocessingGroup" xmlns:wpi="http://schemas.microsoft.com/office/word/2010/wordprocessingInk" xmlns:wne="http://schemas.microsoft.com/office/word/2006/wordml" xmlns:wps="http://schemas.microsoft.com/office/word/2010/wordprocessingShape" mc:Ignorable="w14 w15 w16se wp14">
   <w:body>
     <w:p>
       <w:pPr>
-        <w:jc w:val="center"/>
-        <w:rPr>
-          <w:rFonts w:ascii="Courier New" w:hAnsi="Courier New" w:cs="Courier New"/>
-          <w:b/>
-          <w:sz w:val="96"/>
-        </w:rPr>
-      </w:pPr>
-      <w:r>
-        <w:rPr>
-          <w:rFonts w:ascii="Courier New" w:hAnsi="Courier New" w:cs="Courier New"/>
-          <w:b/>
-          <w:sz w:val="96"/>
-        </w:rPr>
-        <w:t>BlockPy</w:t>
-      </w:r>
-    </w:p>
-    <w:p>
-      <w:pPr>
+        <w:spacing w:after="120" w:line="240" w:lineRule="auto"/>
         <w:jc w:val="center"/>
         <w:rPr>
           <w:rFonts w:ascii="Courier New" w:hAnsi="Courier New" w:cs="Courier New"/>
@@ -31,85 +14,21 @@
       </w:pPr>
       <w:r>
         <w:rPr>
-          <w:rFonts w:ascii="Courier New" w:hAnsi="Courier New" w:cs="Courier New"/>
-          <w:b/>
-          <w:sz w:val="28"/>
+          <w:sz w:val="16"/>
         </w:rPr>
-        <w:t>Block/Text Python with Guided Practice and Data Science</w:t>
-      </w:r>
-    </w:p>
-    <w:p>
-      <w:pPr>
-        <w:jc w:val="center"/>
-        <w:rPr>
-          <w:noProof/>
-        </w:rPr>
-        <w:sectPr>
-          <w:footerReference w:type="default" r:id="rId6"/>
-          <w:pgSz w:w="12240" w:h="15840"/>
-          <w:pgMar w:top="1440" w:right="1440" w:bottom="1440" w:left="1440" w:header="720" w:footer="720" w:gutter="0"/>
-          <w:cols w:space="720"/>
-          <w:docGrid w:linePitch="360"/>
-        </w:sectPr>
-      </w:pPr>
-    </w:p>
-    <w:p>
-      <w:pPr>
-        <w:jc w:val="center"/>
-        <w:rPr>
-          <w:noProof/>
-        </w:rPr>
-        <w:sectPr>
-          <w:type w:val="continuous"/>
-          <w:pgSz w:w="12240" w:h="15840"/>
-          <w:pgMar w:top="1440" w:right="1440" w:bottom="1440" w:left="1440" w:header="720" w:footer="720" w:gutter="0"/>
-          <w:cols w:space="720"/>
-          <w:docGrid w:linePitch="360"/>
-        </w:sectPr>
-      </w:pPr>
-      <w:r>
-        <w:rPr>
-          <w:noProof/>
-          <w:sz w:val="24"/>
-        </w:rPr>
-        <w:lastRenderedPageBreak/>
-        <w:t>Austin Cory Bart, Javier Tibau, Eli Tilevich, Clifford A. Shaffer, Dennis Kafura</w:t>
-      </w:r>
-      <w:r>
-        <w:rPr>
-          <w:noProof/>
-        </w:rPr>
-        <w:br/>
-      </w:r>
-      <w:r>
-        <w:rPr>
-          <w:noProof/>
-          <w:sz w:val="20"/>
-        </w:rPr>
-        <w:t>Software Innovations Lab</w:t>
-      </w:r>
-      <w:r>
-        <w:rPr>
-          <w:noProof/>
-          <w:sz w:val="20"/>
-        </w:rPr>
-        <w:t xml:space="preserve"> in Computer Science at Virginia Tech</w:t>
-      </w:r>
-    </w:p>
-    <w:p>
-      <w:pPr>
-        <w:jc w:val="center"/>
-      </w:pPr>
-      <w:r>
-        <w:rPr>
-          <w:noProof/>
-        </w:rPr>
-        <w:lastRenderedPageBreak/>
         <w:drawing>
-          <wp:inline distT="0" distB="0" distL="0" distR="0">
-            <wp:extent cx="2724150" cy="1633118"/>
+          <wp:anchor distT="0" distB="0" distL="114300" distR="114300" simplePos="0" relativeHeight="251660288" behindDoc="0" locked="0" layoutInCell="1" allowOverlap="1" wp14:anchorId="479372E9" wp14:editId="7EAC2B2F">
+            <wp:simplePos x="0" y="0"/>
+            <wp:positionH relativeFrom="margin">
+              <wp:posOffset>3784600</wp:posOffset>
+            </wp:positionH>
+            <wp:positionV relativeFrom="paragraph">
+              <wp:posOffset>1362710</wp:posOffset>
+            </wp:positionV>
+            <wp:extent cx="1476375" cy="1277620"/>
             <wp:effectExtent l="0" t="0" r="0" b="0"/>
-            <wp:docPr id="1" name="Picture 1" descr="http://think.cs.vt.edu/blockpy/static/images/blockly-corgi-logo-large.png"/>
+            <wp:wrapTopAndBottom/>
+            <wp:docPr id="9" name="Picture 8"/>
             <wp:cNvGraphicFramePr>
               <a:graphicFrameLocks xmlns:a="http://schemas.openxmlformats.org/drawingml/2006/main" noChangeAspect="1"/>
             </wp:cNvGraphicFramePr>
@@ -117,14 +36,408 @@
               <a:graphicData uri="http://schemas.openxmlformats.org/drawingml/2006/picture">
                 <pic:pic xmlns:pic="http://schemas.openxmlformats.org/drawingml/2006/picture">
                   <pic:nvPicPr>
-                    <pic:cNvPr id="0" name="Picture 1" descr="http://think.cs.vt.edu/blockpy/static/images/blockly-corgi-logo-large.png"/>
+                    <pic:cNvPr id="9" name="Picture 8"/>
+                    <pic:cNvPicPr>
+                      <a:picLocks noChangeAspect="1"/>
+                    </pic:cNvPicPr>
+                  </pic:nvPicPr>
+                  <pic:blipFill rotWithShape="1">
+                    <a:blip r:embed="rId7" cstate="print">
+                      <a:extLst>
+                        <a:ext uri="{28A0092B-C50C-407E-A947-70E740481C1C}">
+                          <a14:useLocalDpi xmlns:a14="http://schemas.microsoft.com/office/drawing/2010/main" val="0"/>
+                        </a:ext>
+                      </a:extLst>
+                    </a:blip>
+                    <a:srcRect t="12157" b="14227"/>
+                    <a:stretch/>
+                  </pic:blipFill>
+                  <pic:spPr bwMode="auto">
+                    <a:xfrm>
+                      <a:off x="0" y="0"/>
+                      <a:ext cx="1476375" cy="1277620"/>
+                    </a:xfrm>
+                    <a:prstGeom prst="rect">
+                      <a:avLst/>
+                    </a:prstGeom>
+                    <a:ln>
+                      <a:noFill/>
+                    </a:ln>
+                    <a:extLst>
+                      <a:ext uri="{53640926-AAD7-44D8-BBD7-CCE9431645EC}">
+                        <a14:shadowObscured xmlns:a14="http://schemas.microsoft.com/office/drawing/2010/main"/>
+                      </a:ext>
+                    </a:extLst>
+                  </pic:spPr>
+                </pic:pic>
+              </a:graphicData>
+            </a:graphic>
+            <wp14:sizeRelH relativeFrom="margin">
+              <wp14:pctWidth>0</wp14:pctWidth>
+            </wp14:sizeRelH>
+            <wp14:sizeRelV relativeFrom="margin">
+              <wp14:pctHeight>0</wp14:pctHeight>
+            </wp14:sizeRelV>
+          </wp:anchor>
+        </w:drawing>
+      </w:r>
+      <w:r>
+        <w:rPr>
+          <w:sz w:val="16"/>
+        </w:rPr>
+        <w:drawing>
+          <wp:anchor distT="0" distB="0" distL="114300" distR="114300" simplePos="0" relativeHeight="251659264" behindDoc="0" locked="0" layoutInCell="1" allowOverlap="1" wp14:anchorId="798EB565" wp14:editId="72D1DE1F">
+            <wp:simplePos x="0" y="0"/>
+            <wp:positionH relativeFrom="margin">
+              <wp:posOffset>348615</wp:posOffset>
+            </wp:positionH>
+            <wp:positionV relativeFrom="paragraph">
+              <wp:posOffset>1279525</wp:posOffset>
+            </wp:positionV>
+            <wp:extent cx="2390775" cy="1434465"/>
+            <wp:effectExtent l="0" t="0" r="0" b="0"/>
+            <wp:wrapTopAndBottom/>
+            <wp:docPr id="5" name="Picture 4"/>
+            <wp:cNvGraphicFramePr>
+              <a:graphicFrameLocks xmlns:a="http://schemas.openxmlformats.org/drawingml/2006/main" noChangeAspect="1"/>
+            </wp:cNvGraphicFramePr>
+            <a:graphic xmlns:a="http://schemas.openxmlformats.org/drawingml/2006/main">
+              <a:graphicData uri="http://schemas.openxmlformats.org/drawingml/2006/picture">
+                <pic:pic xmlns:pic="http://schemas.openxmlformats.org/drawingml/2006/picture">
+                  <pic:nvPicPr>
+                    <pic:cNvPr id="5" name="Picture 4"/>
+                    <pic:cNvPicPr>
+                      <a:picLocks noChangeAspect="1"/>
+                    </pic:cNvPicPr>
+                  </pic:nvPicPr>
+                  <pic:blipFill>
+                    <a:blip r:embed="rId8" cstate="print">
+                      <a:extLst>
+                        <a:ext uri="{28A0092B-C50C-407E-A947-70E740481C1C}">
+                          <a14:useLocalDpi xmlns:a14="http://schemas.microsoft.com/office/drawing/2010/main" val="0"/>
+                        </a:ext>
+                      </a:extLst>
+                    </a:blip>
+                    <a:stretch>
+                      <a:fillRect/>
+                    </a:stretch>
+                  </pic:blipFill>
+                  <pic:spPr>
+                    <a:xfrm>
+                      <a:off x="0" y="0"/>
+                      <a:ext cx="2390775" cy="1434465"/>
+                    </a:xfrm>
+                    <a:prstGeom prst="rect">
+                      <a:avLst/>
+                    </a:prstGeom>
+                  </pic:spPr>
+                </pic:pic>
+              </a:graphicData>
+            </a:graphic>
+            <wp14:sizeRelH relativeFrom="margin">
+              <wp14:pctWidth>0</wp14:pctWidth>
+            </wp14:sizeRelH>
+            <wp14:sizeRelV relativeFrom="margin">
+              <wp14:pctHeight>0</wp14:pctHeight>
+            </wp14:sizeRelV>
+          </wp:anchor>
+        </w:drawing>
+      </w:r>
+      <w:r>
+        <w:rPr>
+          <w:rFonts w:ascii="Courier New" w:eastAsia="+mn-ea" w:hAnsi="Courier New" w:cs="Courier New"/>
+          <w:b/>
+          <w:bCs/>
+          <w:color w:val="BDD7EE"/>
+          <w:kern w:val="24"/>
+          <w:sz w:val="144"/>
+          <w:szCs w:val="398"/>
+          <w14:textOutline w14:w="19050" w14:cap="flat" w14:cmpd="sng" w14:algn="ctr">
+            <w14:solidFill>
+              <w14:srgbClr w14:val="000000"/>
+            </w14:solidFill>
+            <w14:prstDash w14:val="solid"/>
+            <w14:round/>
+          </w14:textOutline>
+        </w:rPr>
+        <w:t>Block</w:t>
+      </w:r>
+      <w:r>
+        <w:rPr>
+          <w:rFonts w:ascii="Courier New" w:eastAsia="+mn-ea" w:hAnsi="Courier New" w:cs="Courier New"/>
+          <w:b/>
+          <w:bCs/>
+          <w:color w:val="FFE699"/>
+          <w:kern w:val="24"/>
+          <w:sz w:val="144"/>
+          <w:szCs w:val="398"/>
+          <w14:textOutline w14:w="19050" w14:cap="flat" w14:cmpd="sng" w14:algn="ctr">
+            <w14:solidFill>
+              <w14:srgbClr w14:val="000000"/>
+            </w14:solidFill>
+            <w14:prstDash w14:val="solid"/>
+            <w14:round/>
+          </w14:textOutline>
+        </w:rPr>
+        <w:t>Py</w:t>
+      </w:r>
+      <w:r>
+        <w:rPr>
+          <w:rFonts w:ascii="Courier New" w:eastAsia="+mn-ea" w:hAnsi="Courier New" w:cs="Courier New"/>
+          <w:b/>
+          <w:bCs/>
+          <w:color w:val="FFE699"/>
+          <w:kern w:val="24"/>
+          <w:sz w:val="52"/>
+          <w:szCs w:val="398"/>
+          <w14:textOutline w14:w="19050" w14:cap="flat" w14:cmpd="sng" w14:algn="ctr">
+            <w14:solidFill>
+              <w14:srgbClr w14:val="000000"/>
+            </w14:solidFill>
+            <w14:prstDash w14:val="solid"/>
+            <w14:round/>
+          </w14:textOutline>
+        </w:rPr>
+        <w:br/>
+      </w:r>
+      <w:r>
+        <w:rPr>
+          <w:rFonts w:ascii="Courier New" w:hAnsi="Courier New" w:cs="Courier New"/>
+          <w:b/>
+          <w:i/>
+          <w:iCs/>
+          <w:sz w:val="28"/>
+        </w:rPr>
+        <w:t>A Dual Block/Text Programming Environment for Python</w:t>
+      </w:r>
+    </w:p>
+    <w:p>
+      <w:pPr>
+        <w:rPr>
+          <w:noProof/>
+        </w:rPr>
+        <w:sectPr>
+          <w:footerReference w:type="default" r:id="rId9"/>
+          <w:pgSz w:w="12240" w:h="15840"/>
+          <w:pgMar w:top="1440" w:right="1440" w:bottom="1440" w:left="1440" w:header="720" w:footer="720" w:gutter="0"/>
+          <w:cols w:space="720"/>
+          <w:docGrid w:linePitch="360"/>
+        </w:sectPr>
+      </w:pPr>
+    </w:p>
+    <w:p>
+      <w:pPr>
+        <w:pStyle w:val="ListParagraph"/>
+        <w:numPr>
+          <w:ilvl w:val="0"/>
+          <w:numId w:val="1"/>
+        </w:numPr>
+      </w:pPr>
+      <w:r>
+        <w:t xml:space="preserve">Blocks, </w:t>
+      </w:r>
+      <w:r>
+        <w:t>T</w:t>
+      </w:r>
+      <w:r>
+        <w:t xml:space="preserve">ext, or </w:t>
+      </w:r>
+      <w:r>
+        <w:t>B</w:t>
+      </w:r>
+      <w:r>
+        <w:t xml:space="preserve">oth – </w:t>
+      </w:r>
+      <w:r>
+        <w:tab/>
+        <w:t xml:space="preserve"> A</w:t>
+      </w:r>
+      <w:r>
+        <w:t>void syntax as students start off and transition them gracefully</w:t>
+      </w:r>
+      <w:r>
+        <w:t>!</w:t>
+      </w:r>
+    </w:p>
+    <w:p>
+      <w:pPr>
+        <w:pStyle w:val="ListParagraph"/>
+        <w:numPr>
+          <w:ilvl w:val="0"/>
+          <w:numId w:val="1"/>
+        </w:numPr>
+      </w:pPr>
+      <w:r>
+        <w:t xml:space="preserve">Python in the Browser – </w:t>
+      </w:r>
+      <w:r>
+        <w:t>F</w:t>
+      </w:r>
+      <w:r>
+        <w:t>ull local Python execution with Skulpt</w:t>
+      </w:r>
+      <w:r>
+        <w:t>!</w:t>
+      </w:r>
+    </w:p>
+    <w:p>
+      <w:pPr>
+        <w:pStyle w:val="ListParagraph"/>
+        <w:numPr>
+          <w:ilvl w:val="0"/>
+          <w:numId w:val="1"/>
+        </w:numPr>
+      </w:pPr>
+      <w:r>
+        <w:t xml:space="preserve">Guided </w:t>
+      </w:r>
+      <w:r>
+        <w:t>F</w:t>
+      </w:r>
+      <w:r>
+        <w:t xml:space="preserve">eedback – </w:t>
+      </w:r>
+      <w:r>
+        <w:tab/>
+        <w:t xml:space="preserve"> </w:t>
+      </w:r>
+      <w:r>
+        <w:t>Students get instant feedback every time they run their program!</w:t>
+      </w:r>
+    </w:p>
+    <w:p>
+      <w:pPr>
+        <w:pStyle w:val="ListParagraph"/>
+        <w:numPr>
+          <w:ilvl w:val="0"/>
+          <w:numId w:val="1"/>
+        </w:numPr>
+      </w:pPr>
+      <w:r>
+        <w:t xml:space="preserve">Semantic </w:t>
+      </w:r>
+      <w:r>
+        <w:t>C</w:t>
+      </w:r>
+      <w:r>
+        <w:t xml:space="preserve">hecking – </w:t>
+      </w:r>
+      <w:r>
+        <w:tab/>
+        <w:t xml:space="preserve"> </w:t>
+      </w:r>
+      <w:r>
+        <w:t>Program analysis catches more than conventional python interpreters</w:t>
+      </w:r>
+      <w:r>
+        <w:t>!</w:t>
+      </w:r>
+    </w:p>
+    <w:p>
+      <w:pPr>
+        <w:pStyle w:val="ListParagraph"/>
+        <w:numPr>
+          <w:ilvl w:val="0"/>
+          <w:numId w:val="1"/>
+        </w:numPr>
+      </w:pPr>
+      <w:r>
+        <w:t xml:space="preserve">Data Science – </w:t>
+      </w:r>
+      <w:r>
+        <w:tab/>
+      </w:r>
+      <w:r>
+        <w:tab/>
+        <w:t xml:space="preserve"> </w:t>
+      </w:r>
+      <w:r>
+        <w:t>Work with r</w:t>
+      </w:r>
+      <w:r>
+        <w:t xml:space="preserve">eal world data and </w:t>
+      </w:r>
+      <w:r>
+        <w:t xml:space="preserve">create meaningful </w:t>
+      </w:r>
+      <w:r>
+        <w:t>visualizations</w:t>
+      </w:r>
+      <w:r>
+        <w:t>!</w:t>
+      </w:r>
+    </w:p>
+    <w:p>
+      <w:pPr>
+        <w:pStyle w:val="ListParagraph"/>
+        <w:numPr>
+          <w:ilvl w:val="0"/>
+          <w:numId w:val="1"/>
+        </w:numPr>
+      </w:pPr>
+      <w:r>
+        <w:t xml:space="preserve">Free and </w:t>
+      </w:r>
+      <w:r>
+        <w:t>O</w:t>
+      </w:r>
+      <w:r>
+        <w:t xml:space="preserve">pen </w:t>
+      </w:r>
+      <w:r>
+        <w:t>S</w:t>
+      </w:r>
+      <w:r>
+        <w:t>ource –</w:t>
+      </w:r>
+      <w:r>
+        <w:t xml:space="preserve"> </w:t>
+      </w:r>
+      <w:bookmarkStart w:id="0" w:name="_GoBack"/>
+      <w:bookmarkEnd w:id="0"/>
+      <w:r>
+        <w:t>Use, extend, and change the environment to suit your needs!</w:t>
+      </w:r>
+    </w:p>
+    <w:p>
+      <w:pPr>
+        <w:pStyle w:val="ListParagraph"/>
+        <w:numPr>
+          <w:ilvl w:val="0"/>
+          <w:numId w:val="1"/>
+        </w:numPr>
+      </w:pPr>
+      <w:r>
+        <w:rPr>
+          <w:noProof/>
+        </w:rPr>
+        <w:drawing>
+          <wp:anchor distT="0" distB="0" distL="114300" distR="114300" simplePos="0" relativeHeight="251661312" behindDoc="0" locked="0" layoutInCell="1" allowOverlap="1">
+            <wp:simplePos x="0" y="0"/>
+            <wp:positionH relativeFrom="page">
+              <wp:align>center</wp:align>
+            </wp:positionH>
+            <wp:positionV relativeFrom="paragraph">
+              <wp:posOffset>299720</wp:posOffset>
+            </wp:positionV>
+            <wp:extent cx="5349240" cy="3145536"/>
+            <wp:effectExtent l="0" t="0" r="3810" b="0"/>
+            <wp:wrapTopAndBottom/>
+            <wp:docPr id="2" name="Picture 2"/>
+            <wp:cNvGraphicFramePr>
+              <a:graphicFrameLocks xmlns:a="http://schemas.openxmlformats.org/drawingml/2006/main" noChangeAspect="1"/>
+            </wp:cNvGraphicFramePr>
+            <a:graphic xmlns:a="http://schemas.openxmlformats.org/drawingml/2006/main">
+              <a:graphicData uri="http://schemas.openxmlformats.org/drawingml/2006/picture">
+                <pic:pic xmlns:pic="http://schemas.openxmlformats.org/drawingml/2006/picture">
+                  <pic:nvPicPr>
+                    <pic:cNvPr id="0" name="Picture 9"/>
                     <pic:cNvPicPr>
                       <a:picLocks noChangeAspect="1" noChangeArrowheads="1"/>
                     </pic:cNvPicPr>
                   </pic:nvPicPr>
                   <pic:blipFill>
-                    <a:blip r:embed="rId7">
-                      <a:grayscl/>
+                    <a:blip r:embed="rId10">
                       <a:extLst>
                         <a:ext uri="{28A0092B-C50C-407E-A947-70E740481C1C}">
                           <a14:useLocalDpi xmlns:a14="http://schemas.microsoft.com/office/drawing/2010/main" val="0"/>
@@ -139,7 +452,7 @@
                   <pic:spPr bwMode="auto">
                     <a:xfrm>
                       <a:off x="0" y="0"/>
-                      <a:ext cx="2755213" cy="1651740"/>
+                      <a:ext cx="5349240" cy="3145536"/>
                     </a:xfrm>
                     <a:prstGeom prst="rect">
                       <a:avLst/>
@@ -152,105 +465,35 @@
                 </pic:pic>
               </a:graphicData>
             </a:graphic>
-          </wp:inline>
+            <wp14:sizeRelH relativeFrom="page">
+              <wp14:pctWidth>0</wp14:pctWidth>
+            </wp14:sizeRelH>
+            <wp14:sizeRelV relativeFrom="page">
+              <wp14:pctHeight>0</wp14:pctHeight>
+            </wp14:sizeRelV>
+          </wp:anchor>
         </w:drawing>
+      </w:r>
+      <w:r>
+        <w:t xml:space="preserve">Full LTI Integration – </w:t>
+      </w:r>
+      <w:r>
+        <w:tab/>
+        <w:t xml:space="preserve"> </w:t>
+      </w:r>
+      <w:r>
+        <w:t xml:space="preserve">Embed </w:t>
+      </w:r>
+      <w:r>
+        <w:t>in your favorite LMS with no student registration required!</w:t>
       </w:r>
     </w:p>
     <w:p>
-      <w:r>
-        <w:t xml:space="preserve">BlockPy is a web-based Python environment that lets you </w:t>
-      </w:r>
-      <w:r>
-        <w:t xml:space="preserve">switch freely between </w:t>
-      </w:r>
-      <w:r>
-        <w:t>blocks</w:t>
-      </w:r>
-      <w:r>
-        <w:t xml:space="preserve"> and</w:t>
-      </w:r>
-      <w:r>
-        <w:t xml:space="preserve"> text. </w:t>
-      </w:r>
-      <w:r>
-        <w:t>T</w:t>
-      </w:r>
-      <w:r>
-        <w:t xml:space="preserve">he goal of BlockPy is to </w:t>
-      </w:r>
-      <w:r>
-        <w:t xml:space="preserve">empower students to solve real-world Data Science problems with </w:t>
-      </w:r>
-      <w:r>
-        <w:t xml:space="preserve">scientific plotting and access to </w:t>
-      </w:r>
-      <w:r>
-        <w:t>rea</w:t>
-      </w:r>
-      <w:bookmarkStart w:id="0" w:name="_GoBack"/>
-      <w:bookmarkEnd w:id="0"/>
-      <w:r>
-        <w:t>l-world data</w:t>
-      </w:r>
-      <w:r>
-        <w:t xml:space="preserve">, </w:t>
-      </w:r>
-      <w:r>
-        <w:t>such as weather forecast</w:t>
-      </w:r>
-      <w:r>
-        <w:t xml:space="preserve">s, </w:t>
-      </w:r>
-      <w:r>
-        <w:t>stock trading information</w:t>
-      </w:r>
-      <w:r>
-        <w:t xml:space="preserve"> and more</w:t>
-      </w:r>
-      <w:r>
-        <w:t xml:space="preserve">. The environment </w:t>
-      </w:r>
-      <w:r>
-        <w:t xml:space="preserve">also </w:t>
-      </w:r>
-      <w:r>
-        <w:t>supports scaffolded practice problems that give interactive feedback as students develop their programs.</w:t>
-      </w:r>
-      <w:r>
-        <w:t xml:space="preserve"> The platform is free, open-source, and works without connecting to a server.</w:t>
-      </w:r>
-    </w:p>
-    <w:p>
-      <w:pPr>
-        <w:jc w:val="center"/>
-      </w:pPr>
-      <w:r>
-        <w:pict>
-          <v:shapetype id="_x0000_t75" coordsize="21600,21600" o:spt="75" o:preferrelative="t" path="m@4@5l@4@11@9@11@9@5xe" filled="f" stroked="f">
-            <v:stroke joinstyle="miter"/>
-            <v:formulas>
-              <v:f eqn="if lineDrawn pixelLineWidth 0"/>
-              <v:f eqn="sum @0 1 0"/>
-              <v:f eqn="sum 0 0 @1"/>
-              <v:f eqn="prod @2 1 2"/>
-              <v:f eqn="prod @3 21600 pixelWidth"/>
-              <v:f eqn="prod @3 21600 pixelHeight"/>
-              <v:f eqn="sum @0 0 1"/>
-              <v:f eqn="prod @6 1 2"/>
-              <v:f eqn="prod @7 21600 pixelWidth"/>
-              <v:f eqn="sum @8 21600 0"/>
-              <v:f eqn="prod @7 21600 pixelHeight"/>
-              <v:f eqn="sum @10 21600 0"/>
-            </v:formulas>
-            <v:path o:extrusionok="f" gradientshapeok="t" o:connecttype="rect"/>
-            <o:lock v:ext="edit" aspectratio="t"/>
-          </v:shapetype>
-          <v:shape id="_x0000_i1025" type="#_x0000_t75" style="width:468pt;height:226.5pt" o:bordertopcolor="this" o:borderleftcolor="this" o:borderbottomcolor="this" o:borderrightcolor="this">
-            <v:imagedata r:id="rId8" o:title="blockpyExample" grayscale="t"/>
-            <v:shadow opacity=".5" offset="-6pt,-6pt"/>
-          </v:shape>
-        </w:pict>
-      </w:r>
+      <w:pPr>
+        <w:rPr>
+          <w:b/>
+        </w:rPr>
+      </w:pPr>
     </w:p>
     <w:p>
       <w:pPr>
@@ -269,73 +512,22 @@
     <w:p>
       <w:pPr>
         <w:jc w:val="center"/>
-      </w:pPr>
-      <w:r>
-        <w:rPr>
-          <w:b/>
-        </w:rPr>
-        <w:lastRenderedPageBreak/>
-        <w:t>Instructor?</w:t>
-      </w:r>
-      <w:r>
-        <w:br/>
-      </w:r>
-      <w:r>
-        <w:t>Contact us about using BlockPy in your course!</w:t>
-      </w:r>
-    </w:p>
-    <w:p>
-      <w:pPr>
-        <w:jc w:val="center"/>
-      </w:pPr>
-      <w:r>
-        <w:rPr>
-          <w:b/>
-        </w:rPr>
-        <w:lastRenderedPageBreak/>
-        <w:t>Developer?</w:t>
-      </w:r>
-      <w:r>
-        <w:br/>
-      </w:r>
-      <w:r>
-        <w:t>Join our open-source development!</w:t>
-      </w:r>
-    </w:p>
-    <w:p>
-      <w:pPr>
-        <w:jc w:val="center"/>
-        <w:rPr>
-          <w:sz w:val="28"/>
-        </w:rPr>
-        <w:sectPr>
-          <w:type w:val="continuous"/>
-          <w:pgSz w:w="12240" w:h="15840"/>
-          <w:pgMar w:top="1440" w:right="1440" w:bottom="1440" w:left="1440" w:header="720" w:footer="720" w:gutter="0"/>
-          <w:cols w:num="2" w:space="720"/>
-          <w:docGrid w:linePitch="360"/>
-        </w:sectPr>
-      </w:pPr>
-    </w:p>
-    <w:p>
-      <w:pPr>
-        <w:jc w:val="center"/>
-        <w:rPr>
-          <w:sz w:val="44"/>
-        </w:rPr>
-      </w:pPr>
-      <w:r>
-        <w:rPr>
-          <w:sz w:val="44"/>
-        </w:rPr>
-        <w:lastRenderedPageBreak/>
-        <w:t xml:space="preserve">Try it now at </w:t>
-      </w:r>
-      <w:r>
         <w:rPr>
           <w:b/>
           <w:sz w:val="44"/>
           <w:u w:val="single"/>
+        </w:rPr>
+      </w:pPr>
+      <w:r>
+        <w:rPr>
+          <w:sz w:val="44"/>
+        </w:rPr>
+        <w:t xml:space="preserve">Try it now at </w:t>
+      </w:r>
+      <w:r>
+        <w:rPr>
+          <w:b/>
+          <w:sz w:val="72"/>
         </w:rPr>
         <w:t>www.blockpy.com</w:t>
       </w:r>
@@ -352,7 +544,7 @@
 </file>
 
 <file path=word/endnotes.xml><?xml version="1.0" encoding="utf-8"?>
-<w:endnotes xmlns:wpc="http://schemas.microsoft.com/office/word/2010/wordprocessingCanvas" xmlns:mc="http://schemas.openxmlformats.org/markup-compatibility/2006" xmlns:o="urn:schemas-microsoft-com:office:office" xmlns:r="http://schemas.openxmlformats.org/officeDocument/2006/relationships" xmlns:m="http://schemas.openxmlformats.org/officeDocument/2006/math" xmlns:v="urn:schemas-microsoft-com:vml" xmlns:wp14="http://schemas.microsoft.com/office/word/2010/wordprocessingDrawing" xmlns:wp="http://schemas.openxmlformats.org/drawingml/2006/wordprocessingDrawing" xmlns:w10="urn:schemas-microsoft-com:office:word" xmlns:w="http://schemas.openxmlformats.org/wordprocessingml/2006/main" xmlns:w14="http://schemas.microsoft.com/office/word/2010/wordml" xmlns:w15="http://schemas.microsoft.com/office/word/2012/wordml" xmlns:wpg="http://schemas.microsoft.com/office/word/2010/wordprocessingGroup" xmlns:wpi="http://schemas.microsoft.com/office/word/2010/wordprocessingInk" xmlns:wne="http://schemas.microsoft.com/office/word/2006/wordml" xmlns:wps="http://schemas.microsoft.com/office/word/2010/wordprocessingShape" mc:Ignorable="w14 w15 wp14">
+<w:endnotes xmlns:wpc="http://schemas.microsoft.com/office/word/2010/wordprocessingCanvas" xmlns:cx="http://schemas.microsoft.com/office/drawing/2014/chartex" xmlns:cx1="http://schemas.microsoft.com/office/drawing/2015/9/8/chartex" xmlns:cx2="http://schemas.microsoft.com/office/drawing/2015/10/21/chartex" xmlns:cx3="http://schemas.microsoft.com/office/drawing/2016/5/9/chartex" xmlns:cx4="http://schemas.microsoft.com/office/drawing/2016/5/10/chartex" xmlns:cx5="http://schemas.microsoft.com/office/drawing/2016/5/11/chartex" xmlns:mc="http://schemas.openxmlformats.org/markup-compatibility/2006" xmlns:o="urn:schemas-microsoft-com:office:office" xmlns:r="http://schemas.openxmlformats.org/officeDocument/2006/relationships" xmlns:m="http://schemas.openxmlformats.org/officeDocument/2006/math" xmlns:v="urn:schemas-microsoft-com:vml" xmlns:wp14="http://schemas.microsoft.com/office/word/2010/wordprocessingDrawing" xmlns:wp="http://schemas.openxmlformats.org/drawingml/2006/wordprocessingDrawing" xmlns:w10="urn:schemas-microsoft-com:office:word" xmlns:w="http://schemas.openxmlformats.org/wordprocessingml/2006/main" xmlns:w14="http://schemas.microsoft.com/office/word/2010/wordml" xmlns:w15="http://schemas.microsoft.com/office/word/2012/wordml" xmlns:w16se="http://schemas.microsoft.com/office/word/2015/wordml/symex" xmlns:wpg="http://schemas.microsoft.com/office/word/2010/wordprocessingGroup" xmlns:wpi="http://schemas.microsoft.com/office/word/2010/wordprocessingInk" xmlns:wne="http://schemas.microsoft.com/office/word/2006/wordml" xmlns:wps="http://schemas.microsoft.com/office/word/2010/wordprocessingShape" mc:Ignorable="w14 w15 w16se wp14">
   <w:endnote w:type="separator" w:id="-1">
     <w:p>
       <w:pPr>
@@ -377,7 +569,7 @@
 </file>
 
 <file path=word/footer1.xml><?xml version="1.0" encoding="utf-8"?>
-<w:ftr xmlns:wpc="http://schemas.microsoft.com/office/word/2010/wordprocessingCanvas" xmlns:mc="http://schemas.openxmlformats.org/markup-compatibility/2006" xmlns:o="urn:schemas-microsoft-com:office:office" xmlns:r="http://schemas.openxmlformats.org/officeDocument/2006/relationships" xmlns:m="http://schemas.openxmlformats.org/officeDocument/2006/math" xmlns:v="urn:schemas-microsoft-com:vml" xmlns:wp14="http://schemas.microsoft.com/office/word/2010/wordprocessingDrawing" xmlns:wp="http://schemas.openxmlformats.org/drawingml/2006/wordprocessingDrawing" xmlns:w10="urn:schemas-microsoft-com:office:word" xmlns:w="http://schemas.openxmlformats.org/wordprocessingml/2006/main" xmlns:w14="http://schemas.microsoft.com/office/word/2010/wordml" xmlns:w15="http://schemas.microsoft.com/office/word/2012/wordml" xmlns:wpg="http://schemas.microsoft.com/office/word/2010/wordprocessingGroup" xmlns:wpi="http://schemas.microsoft.com/office/word/2010/wordprocessingInk" xmlns:wne="http://schemas.microsoft.com/office/word/2006/wordml" xmlns:wps="http://schemas.microsoft.com/office/word/2010/wordprocessingShape" mc:Ignorable="w14 w15 wp14">
+<w:ftr xmlns:wpc="http://schemas.microsoft.com/office/word/2010/wordprocessingCanvas" xmlns:cx="http://schemas.microsoft.com/office/drawing/2014/chartex" xmlns:cx1="http://schemas.microsoft.com/office/drawing/2015/9/8/chartex" xmlns:cx2="http://schemas.microsoft.com/office/drawing/2015/10/21/chartex" xmlns:cx3="http://schemas.microsoft.com/office/drawing/2016/5/9/chartex" xmlns:cx4="http://schemas.microsoft.com/office/drawing/2016/5/10/chartex" xmlns:cx5="http://schemas.microsoft.com/office/drawing/2016/5/11/chartex" xmlns:mc="http://schemas.openxmlformats.org/markup-compatibility/2006" xmlns:o="urn:schemas-microsoft-com:office:office" xmlns:r="http://schemas.openxmlformats.org/officeDocument/2006/relationships" xmlns:m="http://schemas.openxmlformats.org/officeDocument/2006/math" xmlns:v="urn:schemas-microsoft-com:vml" xmlns:wp14="http://schemas.microsoft.com/office/word/2010/wordprocessingDrawing" xmlns:wp="http://schemas.openxmlformats.org/drawingml/2006/wordprocessingDrawing" xmlns:w10="urn:schemas-microsoft-com:office:word" xmlns:w="http://schemas.openxmlformats.org/wordprocessingml/2006/main" xmlns:w14="http://schemas.microsoft.com/office/word/2010/wordml" xmlns:w15="http://schemas.microsoft.com/office/word/2012/wordml" xmlns:w16se="http://schemas.microsoft.com/office/word/2015/wordml/symex" xmlns:wpg="http://schemas.microsoft.com/office/word/2010/wordprocessingGroup" xmlns:wpi="http://schemas.microsoft.com/office/word/2010/wordprocessingInk" xmlns:wne="http://schemas.microsoft.com/office/word/2006/wordml" xmlns:wps="http://schemas.microsoft.com/office/word/2010/wordprocessingShape" mc:Ignorable="w14 w15 w16se wp14">
   <w:p>
     <w:pPr>
       <w:pStyle w:val="Footer"/>
@@ -394,47 +586,7 @@
         <w:szCs w:val="15"/>
         <w:shd w:val="clear" w:color="auto" w:fill="FFFFFF"/>
       </w:rPr>
-      <w:t xml:space="preserve">This material is based </w:t>
-    </w:r>
-    <w:r>
-      <w:rPr>
-        <w:rFonts w:ascii="Arial" w:hAnsi="Arial" w:cs="Arial"/>
-        <w:color w:val="000000"/>
-        <w:sz w:val="18"/>
-        <w:szCs w:val="15"/>
-        <w:shd w:val="clear" w:color="auto" w:fill="FFFFFF"/>
-      </w:rPr>
-      <w:t xml:space="preserve">on </w:t>
-    </w:r>
-    <w:r>
-      <w:rPr>
-        <w:rFonts w:ascii="Arial" w:hAnsi="Arial" w:cs="Arial"/>
-        <w:color w:val="000000"/>
-        <w:sz w:val="18"/>
-        <w:szCs w:val="15"/>
-        <w:shd w:val="clear" w:color="auto" w:fill="FFFFFF"/>
-      </w:rPr>
-      <w:t xml:space="preserve">work supported by the </w:t>
-    </w:r>
-    <w:r>
-      <w:rPr>
-        <w:rFonts w:ascii="Arial" w:hAnsi="Arial" w:cs="Arial"/>
-        <w:color w:val="000000"/>
-        <w:sz w:val="18"/>
-        <w:szCs w:val="15"/>
-        <w:shd w:val="clear" w:color="auto" w:fill="FFFFFF"/>
-      </w:rPr>
-      <w:t xml:space="preserve">NSF </w:t>
-    </w:r>
-    <w:r>
-      <w:rPr>
-        <w:rFonts w:ascii="Arial" w:hAnsi="Arial" w:cs="Arial"/>
-        <w:color w:val="000000"/>
-        <w:sz w:val="18"/>
-        <w:szCs w:val="15"/>
-        <w:shd w:val="clear" w:color="auto" w:fill="FFFFFF"/>
-      </w:rPr>
-      <w:t>Graduate Research</w:t>
+      <w:t>This material is based on work supported by the NSF Graduate Research</w:t>
     </w:r>
     <w:r>
       <w:rPr>
@@ -484,7 +636,7 @@
 </file>
 
 <file path=word/footnotes.xml><?xml version="1.0" encoding="utf-8"?>
-<w:footnotes xmlns:wpc="http://schemas.microsoft.com/office/word/2010/wordprocessingCanvas" xmlns:mc="http://schemas.openxmlformats.org/markup-compatibility/2006" xmlns:o="urn:schemas-microsoft-com:office:office" xmlns:r="http://schemas.openxmlformats.org/officeDocument/2006/relationships" xmlns:m="http://schemas.openxmlformats.org/officeDocument/2006/math" xmlns:v="urn:schemas-microsoft-com:vml" xmlns:wp14="http://schemas.microsoft.com/office/word/2010/wordprocessingDrawing" xmlns:wp="http://schemas.openxmlformats.org/drawingml/2006/wordprocessingDrawing" xmlns:w10="urn:schemas-microsoft-com:office:word" xmlns:w="http://schemas.openxmlformats.org/wordprocessingml/2006/main" xmlns:w14="http://schemas.microsoft.com/office/word/2010/wordml" xmlns:w15="http://schemas.microsoft.com/office/word/2012/wordml" xmlns:wpg="http://schemas.microsoft.com/office/word/2010/wordprocessingGroup" xmlns:wpi="http://schemas.microsoft.com/office/word/2010/wordprocessingInk" xmlns:wne="http://schemas.microsoft.com/office/word/2006/wordml" xmlns:wps="http://schemas.microsoft.com/office/word/2010/wordprocessingShape" mc:Ignorable="w14 w15 wp14">
+<w:footnotes xmlns:wpc="http://schemas.microsoft.com/office/word/2010/wordprocessingCanvas" xmlns:cx="http://schemas.microsoft.com/office/drawing/2014/chartex" xmlns:cx1="http://schemas.microsoft.com/office/drawing/2015/9/8/chartex" xmlns:cx2="http://schemas.microsoft.com/office/drawing/2015/10/21/chartex" xmlns:cx3="http://schemas.microsoft.com/office/drawing/2016/5/9/chartex" xmlns:cx4="http://schemas.microsoft.com/office/drawing/2016/5/10/chartex" xmlns:cx5="http://schemas.microsoft.com/office/drawing/2016/5/11/chartex" xmlns:mc="http://schemas.openxmlformats.org/markup-compatibility/2006" xmlns:o="urn:schemas-microsoft-com:office:office" xmlns:r="http://schemas.openxmlformats.org/officeDocument/2006/relationships" xmlns:m="http://schemas.openxmlformats.org/officeDocument/2006/math" xmlns:v="urn:schemas-microsoft-com:vml" xmlns:wp14="http://schemas.microsoft.com/office/word/2010/wordprocessingDrawing" xmlns:wp="http://schemas.openxmlformats.org/drawingml/2006/wordprocessingDrawing" xmlns:w10="urn:schemas-microsoft-com:office:word" xmlns:w="http://schemas.openxmlformats.org/wordprocessingml/2006/main" xmlns:w14="http://schemas.microsoft.com/office/word/2010/wordml" xmlns:w15="http://schemas.microsoft.com/office/word/2012/wordml" xmlns:w16se="http://schemas.microsoft.com/office/word/2015/wordml/symex" xmlns:wpg="http://schemas.microsoft.com/office/word/2010/wordprocessingGroup" xmlns:wpi="http://schemas.microsoft.com/office/word/2010/wordprocessingInk" xmlns:wne="http://schemas.microsoft.com/office/word/2006/wordml" xmlns:wps="http://schemas.microsoft.com/office/word/2010/wordprocessingShape" mc:Ignorable="w14 w15 w16se wp14">
   <w:footnote w:type="separator" w:id="-1">
     <w:p>
       <w:pPr>
@@ -508,8 +660,129 @@
 </w:footnotes>
 </file>
 
+<file path=word/numbering.xml><?xml version="1.0" encoding="utf-8"?>
+<w:numbering xmlns:wpc="http://schemas.microsoft.com/office/word/2010/wordprocessingCanvas" xmlns:cx="http://schemas.microsoft.com/office/drawing/2014/chartex" xmlns:cx1="http://schemas.microsoft.com/office/drawing/2015/9/8/chartex" xmlns:cx2="http://schemas.microsoft.com/office/drawing/2015/10/21/chartex" xmlns:cx3="http://schemas.microsoft.com/office/drawing/2016/5/9/chartex" xmlns:cx4="http://schemas.microsoft.com/office/drawing/2016/5/10/chartex" xmlns:cx5="http://schemas.microsoft.com/office/drawing/2016/5/11/chartex" xmlns:mc="http://schemas.openxmlformats.org/markup-compatibility/2006" xmlns:o="urn:schemas-microsoft-com:office:office" xmlns:r="http://schemas.openxmlformats.org/officeDocument/2006/relationships" xmlns:m="http://schemas.openxmlformats.org/officeDocument/2006/math" xmlns:v="urn:schemas-microsoft-com:vml" xmlns:wp14="http://schemas.microsoft.com/office/word/2010/wordprocessingDrawing" xmlns:wp="http://schemas.openxmlformats.org/drawingml/2006/wordprocessingDrawing" xmlns:w10="urn:schemas-microsoft-com:office:word" xmlns:w="http://schemas.openxmlformats.org/wordprocessingml/2006/main" xmlns:w14="http://schemas.microsoft.com/office/word/2010/wordml" xmlns:w15="http://schemas.microsoft.com/office/word/2012/wordml" xmlns:w16se="http://schemas.microsoft.com/office/word/2015/wordml/symex" xmlns:wpg="http://schemas.microsoft.com/office/word/2010/wordprocessingGroup" xmlns:wpi="http://schemas.microsoft.com/office/word/2010/wordprocessingInk" xmlns:wne="http://schemas.microsoft.com/office/word/2006/wordml" xmlns:wps="http://schemas.microsoft.com/office/word/2010/wordprocessingShape" mc:Ignorable="w14 w15 w16se wp14">
+  <w:abstractNum w:abstractNumId="0" w15:restartNumberingAfterBreak="0">
+    <w:nsid w:val="6B211BAA"/>
+    <w:multiLevelType w:val="hybridMultilevel"/>
+    <w:tmpl w:val="17E6533E"/>
+    <w:lvl w:ilvl="0" w:tplc="04090001">
+      <w:start w:val="1"/>
+      <w:numFmt w:val="bullet"/>
+      <w:lvlText w:val=""/>
+      <w:lvlJc w:val="left"/>
+      <w:pPr>
+        <w:ind w:left="720" w:hanging="360"/>
+      </w:pPr>
+      <w:rPr>
+        <w:rFonts w:ascii="Symbol" w:hAnsi="Symbol" w:hint="default"/>
+      </w:rPr>
+    </w:lvl>
+    <w:lvl w:ilvl="1" w:tplc="04090003" w:tentative="1">
+      <w:start w:val="1"/>
+      <w:numFmt w:val="bullet"/>
+      <w:lvlText w:val="o"/>
+      <w:lvlJc w:val="left"/>
+      <w:pPr>
+        <w:ind w:left="1440" w:hanging="360"/>
+      </w:pPr>
+      <w:rPr>
+        <w:rFonts w:ascii="Courier New" w:hAnsi="Courier New" w:cs="Courier New" w:hint="default"/>
+      </w:rPr>
+    </w:lvl>
+    <w:lvl w:ilvl="2" w:tplc="04090005" w:tentative="1">
+      <w:start w:val="1"/>
+      <w:numFmt w:val="bullet"/>
+      <w:lvlText w:val=""/>
+      <w:lvlJc w:val="left"/>
+      <w:pPr>
+        <w:ind w:left="2160" w:hanging="360"/>
+      </w:pPr>
+      <w:rPr>
+        <w:rFonts w:ascii="Wingdings" w:hAnsi="Wingdings" w:hint="default"/>
+      </w:rPr>
+    </w:lvl>
+    <w:lvl w:ilvl="3" w:tplc="04090001" w:tentative="1">
+      <w:start w:val="1"/>
+      <w:numFmt w:val="bullet"/>
+      <w:lvlText w:val=""/>
+      <w:lvlJc w:val="left"/>
+      <w:pPr>
+        <w:ind w:left="2880" w:hanging="360"/>
+      </w:pPr>
+      <w:rPr>
+        <w:rFonts w:ascii="Symbol" w:hAnsi="Symbol" w:hint="default"/>
+      </w:rPr>
+    </w:lvl>
+    <w:lvl w:ilvl="4" w:tplc="04090003" w:tentative="1">
+      <w:start w:val="1"/>
+      <w:numFmt w:val="bullet"/>
+      <w:lvlText w:val="o"/>
+      <w:lvlJc w:val="left"/>
+      <w:pPr>
+        <w:ind w:left="3600" w:hanging="360"/>
+      </w:pPr>
+      <w:rPr>
+        <w:rFonts w:ascii="Courier New" w:hAnsi="Courier New" w:cs="Courier New" w:hint="default"/>
+      </w:rPr>
+    </w:lvl>
+    <w:lvl w:ilvl="5" w:tplc="04090005" w:tentative="1">
+      <w:start w:val="1"/>
+      <w:numFmt w:val="bullet"/>
+      <w:lvlText w:val=""/>
+      <w:lvlJc w:val="left"/>
+      <w:pPr>
+        <w:ind w:left="4320" w:hanging="360"/>
+      </w:pPr>
+      <w:rPr>
+        <w:rFonts w:ascii="Wingdings" w:hAnsi="Wingdings" w:hint="default"/>
+      </w:rPr>
+    </w:lvl>
+    <w:lvl w:ilvl="6" w:tplc="04090001" w:tentative="1">
+      <w:start w:val="1"/>
+      <w:numFmt w:val="bullet"/>
+      <w:lvlText w:val=""/>
+      <w:lvlJc w:val="left"/>
+      <w:pPr>
+        <w:ind w:left="5040" w:hanging="360"/>
+      </w:pPr>
+      <w:rPr>
+        <w:rFonts w:ascii="Symbol" w:hAnsi="Symbol" w:hint="default"/>
+      </w:rPr>
+    </w:lvl>
+    <w:lvl w:ilvl="7" w:tplc="04090003" w:tentative="1">
+      <w:start w:val="1"/>
+      <w:numFmt w:val="bullet"/>
+      <w:lvlText w:val="o"/>
+      <w:lvlJc w:val="left"/>
+      <w:pPr>
+        <w:ind w:left="5760" w:hanging="360"/>
+      </w:pPr>
+      <w:rPr>
+        <w:rFonts w:ascii="Courier New" w:hAnsi="Courier New" w:cs="Courier New" w:hint="default"/>
+      </w:rPr>
+    </w:lvl>
+    <w:lvl w:ilvl="8" w:tplc="04090005" w:tentative="1">
+      <w:start w:val="1"/>
+      <w:numFmt w:val="bullet"/>
+      <w:lvlText w:val=""/>
+      <w:lvlJc w:val="left"/>
+      <w:pPr>
+        <w:ind w:left="6480" w:hanging="360"/>
+      </w:pPr>
+      <w:rPr>
+        <w:rFonts w:ascii="Wingdings" w:hAnsi="Wingdings" w:hint="default"/>
+      </w:rPr>
+    </w:lvl>
+  </w:abstractNum>
+  <w:num w:numId="1">
+    <w:abstractNumId w:val="0"/>
+  </w:num>
+</w:numbering>
+</file>
+
 <file path=word/styles.xml><?xml version="1.0" encoding="utf-8"?>
-<w:styles xmlns:mc="http://schemas.openxmlformats.org/markup-compatibility/2006" xmlns:r="http://schemas.openxmlformats.org/officeDocument/2006/relationships" xmlns:w="http://schemas.openxmlformats.org/wordprocessingml/2006/main" xmlns:w14="http://schemas.microsoft.com/office/word/2010/wordml" xmlns:w15="http://schemas.microsoft.com/office/word/2012/wordml" mc:Ignorable="w14 w15">
+<w:styles xmlns:mc="http://schemas.openxmlformats.org/markup-compatibility/2006" xmlns:r="http://schemas.openxmlformats.org/officeDocument/2006/relationships" xmlns:w="http://schemas.openxmlformats.org/wordprocessingml/2006/main" xmlns:w14="http://schemas.microsoft.com/office/word/2010/wordml" xmlns:w15="http://schemas.microsoft.com/office/word/2012/wordml" xmlns:w16se="http://schemas.microsoft.com/office/word/2015/wordml/symex" mc:Ignorable="w14 w15 w16se">
   <w:docDefaults>
     <w:rPrDefault>
       <w:rPr>
@@ -525,7 +798,7 @@
       </w:pPr>
     </w:pPrDefault>
   </w:docDefaults>
-  <w:latentStyles w:defLockedState="0" w:defUIPriority="99" w:defSemiHidden="0" w:defUnhideWhenUsed="0" w:defQFormat="0" w:count="371">
+  <w:latentStyles w:defLockedState="0" w:defUIPriority="99" w:defSemiHidden="0" w:defUnhideWhenUsed="0" w:defQFormat="0" w:count="374">
     <w:lsdException w:name="Normal" w:uiPriority="0" w:qFormat="1"/>
     <w:lsdException w:name="heading 1" w:uiPriority="9" w:qFormat="1"/>
     <w:lsdException w:name="heading 2" w:semiHidden="1" w:uiPriority="9" w:unhideWhenUsed="1" w:qFormat="1"/>
@@ -631,7 +904,6 @@
     <w:lsdException w:name="HTML Sample" w:semiHidden="1" w:unhideWhenUsed="1"/>
     <w:lsdException w:name="HTML Typewriter" w:semiHidden="1" w:unhideWhenUsed="1"/>
     <w:lsdException w:name="HTML Variable" w:semiHidden="1" w:unhideWhenUsed="1"/>
-    <w:lsdException w:name="Normal Table" w:semiHidden="1" w:unhideWhenUsed="1"/>
     <w:lsdException w:name="annotation subject" w:semiHidden="1" w:unhideWhenUsed="1"/>
     <w:lsdException w:name="No List" w:semiHidden="1" w:unhideWhenUsed="1"/>
     <w:lsdException w:name="Outline List 1" w:semiHidden="1" w:unhideWhenUsed="1"/>
@@ -676,7 +948,6 @@
     <w:lsdException w:name="Table Professional" w:semiHidden="1" w:unhideWhenUsed="1"/>
     <w:lsdException w:name="Table Subtle 1" w:semiHidden="1" w:unhideWhenUsed="1"/>
     <w:lsdException w:name="Table Subtle 2" w:semiHidden="1" w:unhideWhenUsed="1"/>
-    <w:lsdException w:name="Table Web 1" w:semiHidden="1" w:unhideWhenUsed="1"/>
     <w:lsdException w:name="Table Web 2" w:semiHidden="1" w:unhideWhenUsed="1"/>
     <w:lsdException w:name="Table Web 3" w:semiHidden="1" w:unhideWhenUsed="1"/>
     <w:lsdException w:name="Balloon Text" w:semiHidden="1" w:unhideWhenUsed="1"/>
@@ -897,6 +1168,9 @@
     <w:lsdException w:name="List Table 5 Dark Accent 6" w:uiPriority="50"/>
     <w:lsdException w:name="List Table 6 Colorful Accent 6" w:uiPriority="51"/>
     <w:lsdException w:name="List Table 7 Colorful Accent 6" w:uiPriority="52"/>
+    <w:lsdException w:name="Mention" w:semiHidden="1" w:unhideWhenUsed="1"/>
+    <w:lsdException w:name="Smart Hyperlink" w:semiHidden="1" w:unhideWhenUsed="1"/>
+    <w:lsdException w:name="Hashtag" w:semiHidden="1" w:unhideWhenUsed="1"/>
   </w:latentStyles>
   <w:style w:type="paragraph" w:default="1" w:styleId="Normal">
     <w:name w:val="Normal"/>
@@ -905,7 +1179,6 @@
   <w:style w:type="character" w:default="1" w:styleId="DefaultParagraphFont">
     <w:name w:val="Default Paragraph Font"/>
     <w:uiPriority w:val="1"/>
-    <w:semiHidden/>
     <w:unhideWhenUsed/>
   </w:style>
   <w:style w:type="table" w:default="1" w:styleId="TableNormal">
@@ -1042,6 +1315,33 @@
     <w:name w:val="il"/>
     <w:basedOn w:val="DefaultParagraphFont"/>
     <w:rsid w:val="00F615EC"/>
+  </w:style>
+  <w:style w:type="paragraph" w:styleId="NormalWeb">
+    <w:name w:val="Normal (Web)"/>
+    <w:basedOn w:val="Normal"/>
+    <w:uiPriority w:val="99"/>
+    <w:semiHidden/>
+    <w:unhideWhenUsed/>
+    <w:rsid w:val="00CC7023"/>
+    <w:pPr>
+      <w:spacing w:before="100" w:beforeAutospacing="1" w:after="100" w:afterAutospacing="1" w:line="240" w:lineRule="auto"/>
+    </w:pPr>
+    <w:rPr>
+      <w:rFonts w:ascii="Times New Roman" w:eastAsia="Times New Roman" w:hAnsi="Times New Roman" w:cs="Times New Roman"/>
+      <w:sz w:val="24"/>
+      <w:szCs w:val="24"/>
+    </w:rPr>
+  </w:style>
+  <w:style w:type="character" w:styleId="Hyperlink">
+    <w:name w:val="Hyperlink"/>
+    <w:basedOn w:val="DefaultParagraphFont"/>
+    <w:uiPriority w:val="99"/>
+    <w:unhideWhenUsed/>
+    <w:rsid w:val="00CC7023"/>
+    <w:rPr>
+      <w:color w:val="0563C1" w:themeColor="hyperlink"/>
+      <w:u w:val="single"/>
+    </w:rPr>
   </w:style>
 </w:styles>
 </file>

</xml_diff>